<commit_message>
Logic for opening files and sorting; error handling
</commit_message>
<xml_diff>
--- a/Asst1/Asst1Doc.docx
+++ b/Asst1/Asst1Doc.docx
@@ -32,16 +32,13 @@
     <w:p/>
     <w:p>
       <w:r>
-        <w:t xml:space="preserve">The first steps we took were to fix any issues with the original program from Assignment 0. For example, we added a check to make sure that every row had the same number of columns as the header. We also removed some unnecessary </w:t>
-      </w:r>
-      <w:proofErr w:type="gramStart"/>
-      <w:r>
-        <w:t>free(</w:t>
-      </w:r>
-      <w:proofErr w:type="gramEnd"/>
-      <w:r>
-        <w:t>) statements.</w:t>
-      </w:r>
+        <w:t xml:space="preserve">The first steps we took were to fix any issues with the original program from Assignment 0. For example, we added a check to make sure that every row had the same number of columns as the header. We also </w:t>
+      </w:r>
+      <w:r>
+        <w:t>changed some malloced strings to arrays and removed their respective free() statements to make things simpler.</w:t>
+      </w:r>
+      <w:bookmarkStart w:id="0" w:name="_GoBack"/>
+      <w:bookmarkEnd w:id="0"/>
     </w:p>
     <w:p/>
     <w:p>
@@ -99,10 +96,7 @@
       </w:r>
     </w:p>
     <w:p/>
-    <w:p>
-      <w:bookmarkStart w:id="0" w:name="_GoBack"/>
-      <w:bookmarkEnd w:id="0"/>
-    </w:p>
+    <w:p/>
     <w:p/>
     <w:p>
       <w:pPr>
@@ -170,13 +164,7 @@
     <w:p/>
     <w:p>
       <w:r>
-        <w:t>Please follow the same instructions outline in the Ass</w:t>
-      </w:r>
-      <w:r>
-        <w:t>t1</w:t>
-      </w:r>
-      <w:r>
-        <w:t xml:space="preserve"> assignment description. It specifies to</w:t>
+        <w:t>Please follow the same instructions outline in the Asst1 assignment description. It specifies to</w:t>
       </w:r>
       <w:r>
         <w:t xml:space="preserve"> run the program using </w:t>

</xml_diff>